<commit_message>
life exp final upd
</commit_message>
<xml_diff>
--- a/Life Expectancy.docx
+++ b/Life Expectancy.docx
@@ -2509,8 +2509,6 @@
         <w:shd w:val="clear" w:color="auto" w:fill="FFFFFF"/>
         <w:spacing w:before="0" w:beforeAutospacing="0" w:after="120" w:afterAutospacing="0"/>
       </w:pPr>
-      <w:bookmarkStart w:id="0" w:name="_GoBack"/>
-      <w:bookmarkEnd w:id="0"/>
     </w:p>
     <w:p>
       <w:pPr>
@@ -2799,37 +2797,9 @@
       </w:r>
     </w:p>
     <w:p>
-      <w:pPr>
-        <w:pStyle w:val="ListParagraph"/>
-        <w:numPr>
-          <w:ilvl w:val="0"/>
-          <w:numId w:val="3"/>
-        </w:numPr>
-        <w:autoSpaceDE w:val="0"/>
-        <w:autoSpaceDN w:val="0"/>
-        <w:adjustRightInd w:val="0"/>
-        <w:spacing w:line="360" w:lineRule="auto"/>
-        <w:rPr>
-          <w:rFonts w:ascii="Times New Roman" w:hAnsi="Times New Roman"/>
-          <w:color w:val="0070C0"/>
-          <w:sz w:val="24"/>
-          <w:szCs w:val="24"/>
-        </w:rPr>
-      </w:pPr>
-      <w:hyperlink r:id="rId6" w:history="1">
-        <w:r>
-          <w:rPr>
-            <w:rStyle w:val="Hyperlink"/>
-            <w:rFonts w:ascii="Times New Roman" w:hAnsi="Times New Roman"/>
-            <w:color w:val="0070C0"/>
-            <w:sz w:val="24"/>
-            <w:szCs w:val="24"/>
-          </w:rPr>
-          <w:t>https://www.kaggle.com/datasets/kumarajarshi/life-expectancy-who</w:t>
-        </w:r>
-      </w:hyperlink>
-    </w:p>
-    <w:p/>
+      <w:bookmarkStart w:id="0" w:name="_GoBack"/>
+      <w:bookmarkEnd w:id="0"/>
+    </w:p>
     <w:sectPr>
       <w:pgSz w:w="11906" w:h="16838"/>
       <w:pgMar w:top="1440" w:right="1440" w:bottom="1440" w:left="1440" w:header="708" w:footer="708" w:gutter="0"/>

</xml_diff>